<commit_message>
Commit of Content/Resources/Images/Patient Placement Version B/Images.docx,Content/Startup Topics/Future Home.htm,Project/TOCs/NEW - Test.fltoc
</commit_message>
<xml_diff>
--- a/Content/Resources/Images/Patient Placement Version B/Images.docx
+++ b/Content/Resources/Images/Patient Placement Version B/Images.docx
@@ -4653,7 +4653,7 @@
           </mc:Choice>
           <mc:Fallback>
             <w:pict>
-              <v:roundrect w14:anchorId="67FA8B3C" id="Rectangle: Rounded Corners 151" o:spid="_x0000_s1026" style="position:absolute;margin-left:0;margin-top:4.45pt;width:275.8pt;height:151.05pt;z-index:252410880;visibility:visible;mso-wrap-style:square;mso-width-percent:0;mso-height-percent:0;mso-wrap-distance-left:9pt;mso-wrap-distance-top:0;mso-wrap-distance-right:9pt;mso-wrap-distance-bottom:0;mso-position-horizontal:absolute;mso-position-horizontal-relative:margin;mso-position-vertical:absolute;mso-position-vertical-relative:text;mso-width-percent:0;mso-height-percent:0;mso-width-relative:margin;mso-height-relative:margin;v-text-anchor:middle" arcsize="6824f" o:gfxdata="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" filled="f" strokecolor="#ff9224" strokeweight="4pt">
+              <v:roundrect w14:anchorId="7AB96B8C" id="Rectangle: Rounded Corners 151" o:spid="_x0000_s1026" style="position:absolute;margin-left:0;margin-top:4.45pt;width:275.8pt;height:151.05pt;z-index:252410880;visibility:visible;mso-wrap-style:square;mso-width-percent:0;mso-height-percent:0;mso-wrap-distance-left:9pt;mso-wrap-distance-top:0;mso-wrap-distance-right:9pt;mso-wrap-distance-bottom:0;mso-position-horizontal:absolute;mso-position-horizontal-relative:margin;mso-position-vertical:absolute;mso-position-vertical-relative:text;mso-width-percent:0;mso-height-percent:0;mso-width-relative:margin;mso-height-relative:margin;v-text-anchor:middle" arcsize="6824f" o:gfxdata="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" filled="f" strokecolor="#ff9224" strokeweight="4pt">
                 <v:stroke joinstyle="miter"/>
                 <v:shadow on="t" type="perspective" color="black" origin="-.5,-.5" offset=".56083mm,.89753mm" matrix="66191f,,,66191f"/>
                 <w10:wrap anchorx="margin"/>
@@ -4762,7 +4762,7 @@
           </mc:Choice>
           <mc:Fallback>
             <w:pict>
-              <v:shapetype w14:anchorId="2B489D1F" id="_x0000_t32" coordsize="21600,21600" o:spt="32" o:oned="t" path="m,l21600,21600e" filled="f">
+              <v:shapetype w14:anchorId="551B3B9B" id="_x0000_t32" coordsize="21600,21600" o:spt="32" o:oned="t" path="m,l21600,21600e" filled="f">
                 <v:path arrowok="t" fillok="f" o:connecttype="none"/>
                 <o:lock v:ext="edit" shapetype="t"/>
               </v:shapetype>
@@ -4881,7 +4881,7 @@
           </mc:Choice>
           <mc:Fallback>
             <w:pict>
-              <v:shapetype w14:anchorId="495E4DB8" id="_x0000_t13" coordsize="21600,21600" o:spt="13" adj="16200,5400" path="m@0,l@0@1,0@1,0@2@0@2@0,21600,21600,10800xe">
+              <v:shapetype w14:anchorId="187CF406" id="_x0000_t13" coordsize="21600,21600" o:spt="13" adj="16200,5400" path="m@0,l@0@1,0@1,0@2@0@2@0,21600,21600,10800xe">
                 <v:stroke joinstyle="miter"/>
                 <v:formulas>
                   <v:f eqn="val #0"/>
@@ -4996,7 +4996,7 @@
           </mc:Choice>
           <mc:Fallback>
             <w:pict>
-              <v:shapetype w14:anchorId="09C0F572" id="_x0000_t88" coordsize="21600,21600" o:spt="88" adj="1800,10800" path="m,qx10800@0l10800@2qy21600@11,10800@3l10800@1qy,21600e" filled="f">
+              <v:shapetype w14:anchorId="145158D1" id="_x0000_t88" coordsize="21600,21600" o:spt="88" adj="1800,10800" path="m,qx10800@0l10800@2qy21600@11,10800@3l10800@1qy,21600e" filled="f">
                 <v:formulas>
                   <v:f eqn="val #0"/>
                   <v:f eqn="sum 21600 0 #0"/>
@@ -6414,7 +6414,7 @@
           </mc:Choice>
           <mc:Fallback>
             <w:pict>
-              <v:shape w14:anchorId="7F9F4C98" id="Right Brace 6" o:spid="_x0000_s1026" type="#_x0000_t88" style="position:absolute;margin-left:112.1pt;margin-top:55.75pt;width:17.15pt;height:58.05pt;flip:x y;z-index:252462080;visibility:visible;mso-wrap-style:square;mso-width-percent:0;mso-height-percent:0;mso-wrap-distance-left:9pt;mso-wrap-distance-top:0;mso-wrap-distance-right:9pt;mso-wrap-distance-bottom:0;mso-position-horizontal:absolute;mso-position-horizontal-relative:margin;mso-position-vertical:absolute;mso-position-vertical-relative:text;mso-width-percent:0;mso-height-percent:0;mso-width-relative:margin;mso-height-relative:margin;v-text-anchor:middle" o:gfxdata="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" adj="2153" strokecolor="#ff9224" strokeweight="2.5pt">
+              <v:shape w14:anchorId="683E3D8D" id="Right Brace 6" o:spid="_x0000_s1026" type="#_x0000_t88" style="position:absolute;margin-left:112.1pt;margin-top:55.75pt;width:17.15pt;height:58.05pt;flip:x y;z-index:252462080;visibility:visible;mso-wrap-style:square;mso-width-percent:0;mso-height-percent:0;mso-wrap-distance-left:9pt;mso-wrap-distance-top:0;mso-wrap-distance-right:9pt;mso-wrap-distance-bottom:0;mso-position-horizontal:absolute;mso-position-horizontal-relative:margin;mso-position-vertical:absolute;mso-position-vertical-relative:text;mso-width-percent:0;mso-height-percent:0;mso-width-relative:margin;mso-height-relative:margin;v-text-anchor:middle" o:gfxdata="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" adj="2153" strokecolor="#ff9224" strokeweight="2.5pt">
                 <v:stroke joinstyle="miter"/>
                 <v:shadow on="t" color="black" offset="1.081mm,.90706mm"/>
                 <w10:wrap anchorx="margin"/>
@@ -8245,6 +8245,135 @@
     <w:p/>
     <w:p/>
     <w:p/>
+    <w:p>
+      <w:r>
+        <w:rPr>
+          <w:noProof/>
+        </w:rPr>
+        <w:lastRenderedPageBreak/>
+        <w:drawing>
+          <wp:inline distT="0" distB="0" distL="0" distR="0" wp14:anchorId="1DB91D3D" wp14:editId="4E90E2C6">
+            <wp:extent cx="5943600" cy="5664835"/>
+            <wp:effectExtent l="0" t="0" r="0" b="0"/>
+            <wp:docPr id="152" name="Picture 152" descr="Graphical user interface, text, application&#10;&#10;Description automatically generated"/>
+            <wp:cNvGraphicFramePr>
+              <a:graphicFrameLocks xmlns:a="http://schemas.openxmlformats.org/drawingml/2006/main" noChangeAspect="1"/>
+            </wp:cNvGraphicFramePr>
+            <a:graphic xmlns:a="http://schemas.openxmlformats.org/drawingml/2006/main">
+              <a:graphicData uri="http://schemas.openxmlformats.org/drawingml/2006/picture">
+                <pic:pic xmlns:pic="http://schemas.openxmlformats.org/drawingml/2006/picture">
+                  <pic:nvPicPr>
+                    <pic:cNvPr id="152" name="Picture 152" descr="Graphical user interface, text, application&#10;&#10;Description automatically generated"/>
+                    <pic:cNvPicPr/>
+                  </pic:nvPicPr>
+                  <pic:blipFill>
+                    <a:blip r:embed="rId11"/>
+                    <a:stretch>
+                      <a:fillRect/>
+                    </a:stretch>
+                  </pic:blipFill>
+                  <pic:spPr>
+                    <a:xfrm>
+                      <a:off x="0" y="0"/>
+                      <a:ext cx="5943600" cy="5664835"/>
+                    </a:xfrm>
+                    <a:prstGeom prst="rect">
+                      <a:avLst/>
+                    </a:prstGeom>
+                  </pic:spPr>
+                </pic:pic>
+              </a:graphicData>
+            </a:graphic>
+          </wp:inline>
+        </w:drawing>
+      </w:r>
+    </w:p>
+    <w:p>
+      <w:r>
+        <w:rPr>
+          <w:noProof/>
+        </w:rPr>
+        <w:lastRenderedPageBreak/>
+        <w:drawing>
+          <wp:inline distT="0" distB="0" distL="0" distR="0" wp14:anchorId="31F85F08" wp14:editId="71C48B6B">
+            <wp:extent cx="5943600" cy="5969000"/>
+            <wp:effectExtent l="0" t="0" r="0" b="0"/>
+            <wp:docPr id="150" name="Picture 150" descr="Graphical user interface, text, application, email&#10;&#10;Description automatically generated"/>
+            <wp:cNvGraphicFramePr>
+              <a:graphicFrameLocks xmlns:a="http://schemas.openxmlformats.org/drawingml/2006/main" noChangeAspect="1"/>
+            </wp:cNvGraphicFramePr>
+            <a:graphic xmlns:a="http://schemas.openxmlformats.org/drawingml/2006/main">
+              <a:graphicData uri="http://schemas.openxmlformats.org/drawingml/2006/picture">
+                <pic:pic xmlns:pic="http://schemas.openxmlformats.org/drawingml/2006/picture">
+                  <pic:nvPicPr>
+                    <pic:cNvPr id="150" name="Picture 150" descr="Graphical user interface, text, application, email&#10;&#10;Description automatically generated"/>
+                    <pic:cNvPicPr/>
+                  </pic:nvPicPr>
+                  <pic:blipFill>
+                    <a:blip r:embed="rId12"/>
+                    <a:stretch>
+                      <a:fillRect/>
+                    </a:stretch>
+                  </pic:blipFill>
+                  <pic:spPr>
+                    <a:xfrm>
+                      <a:off x="0" y="0"/>
+                      <a:ext cx="5943600" cy="5969000"/>
+                    </a:xfrm>
+                    <a:prstGeom prst="rect">
+                      <a:avLst/>
+                    </a:prstGeom>
+                  </pic:spPr>
+                </pic:pic>
+              </a:graphicData>
+            </a:graphic>
+          </wp:inline>
+        </w:drawing>
+      </w:r>
+    </w:p>
+    <w:p>
+      <w:r>
+        <w:rPr>
+          <w:noProof/>
+        </w:rPr>
+        <w:lastRenderedPageBreak/>
+        <w:drawing>
+          <wp:inline distT="0" distB="0" distL="0" distR="0" wp14:anchorId="424310C0" wp14:editId="5A22A878">
+            <wp:extent cx="5943600" cy="5828030"/>
+            <wp:effectExtent l="0" t="0" r="0" b="1270"/>
+            <wp:docPr id="153" name="Picture 153" descr="Graphical user interface, application&#10;&#10;Description automatically generated"/>
+            <wp:cNvGraphicFramePr>
+              <a:graphicFrameLocks xmlns:a="http://schemas.openxmlformats.org/drawingml/2006/main" noChangeAspect="1"/>
+            </wp:cNvGraphicFramePr>
+            <a:graphic xmlns:a="http://schemas.openxmlformats.org/drawingml/2006/main">
+              <a:graphicData uri="http://schemas.openxmlformats.org/drawingml/2006/picture">
+                <pic:pic xmlns:pic="http://schemas.openxmlformats.org/drawingml/2006/picture">
+                  <pic:nvPicPr>
+                    <pic:cNvPr id="153" name="Picture 153" descr="Graphical user interface, application&#10;&#10;Description automatically generated"/>
+                    <pic:cNvPicPr/>
+                  </pic:nvPicPr>
+                  <pic:blipFill>
+                    <a:blip r:embed="rId13"/>
+                    <a:stretch>
+                      <a:fillRect/>
+                    </a:stretch>
+                  </pic:blipFill>
+                  <pic:spPr>
+                    <a:xfrm>
+                      <a:off x="0" y="0"/>
+                      <a:ext cx="5943600" cy="5828030"/>
+                    </a:xfrm>
+                    <a:prstGeom prst="rect">
+                      <a:avLst/>
+                    </a:prstGeom>
+                  </pic:spPr>
+                </pic:pic>
+              </a:graphicData>
+            </a:graphic>
+          </wp:inline>
+        </w:drawing>
+      </w:r>
+    </w:p>
     <w:p/>
     <w:sectPr>
       <w:pgSz w:w="12240" w:h="15840"/>

</xml_diff>